<commit_message>
modifed readme.md and Delivery Notes files
</commit_message>
<xml_diff>
--- a/Delivery Notes.docx
+++ b/Delivery Notes.docx
@@ -12,6 +12,7 @@
           <w:szCs w:val="32"/>
         </w:rPr>
       </w:pPr>
+      <w:proofErr w:type="spellStart"/>
       <w:r>
         <w:rPr>
           <w:rFonts w:ascii="Tahoma" w:hAnsi="Tahoma" w:cs="Tahoma"/>
@@ -20,6 +21,7 @@
         </w:rPr>
         <w:t>OpenWeatherMap</w:t>
       </w:r>
+      <w:proofErr w:type="spellEnd"/>
     </w:p>
     <w:p>
       <w:pPr>
@@ -110,15 +112,7 @@
             <w:rFonts w:ascii="Tahoma" w:hAnsi="Tahoma" w:cs="Tahoma"/>
             <w:b/>
           </w:rPr>
-          <w:t>Introductio</w:t>
-        </w:r>
-        <w:r>
-          <w:rPr>
-            <w:rStyle w:val="Hyperlink"/>
-            <w:rFonts w:ascii="Tahoma" w:hAnsi="Tahoma" w:cs="Tahoma"/>
-            <w:b/>
-          </w:rPr>
-          <w:t>n</w:t>
+          <w:t>Introduction</w:t>
         </w:r>
         <w:r>
           <w:rPr>
@@ -433,23 +427,7 @@
           <w:sz w:val="20"/>
           <w:szCs w:val="20"/>
         </w:rPr>
-        <w:t xml:space="preserve">Please use this document as summary report for Delivery </w:t>
-      </w:r>
-      <w:r>
-        <w:rPr>
-          <w:rFonts w:ascii="Tahoma" w:hAnsi="Tahoma" w:cs="Tahoma"/>
-          <w:sz w:val="20"/>
-          <w:szCs w:val="20"/>
-        </w:rPr>
-        <w:t>assignment</w:t>
-      </w:r>
-      <w:r>
-        <w:rPr>
-          <w:rFonts w:ascii="Tahoma" w:hAnsi="Tahoma" w:cs="Tahoma"/>
-          <w:sz w:val="20"/>
-          <w:szCs w:val="20"/>
-        </w:rPr>
-        <w:t>. Information is detailed as follows:</w:t>
+        <w:t>Please use this document as summary report for Delivery assignment. Information is detailed as follows:</w:t>
       </w:r>
     </w:p>
     <w:p>
@@ -486,6 +464,7 @@
         </w:rPr>
         <w:t xml:space="preserve">: </w:t>
       </w:r>
+      <w:proofErr w:type="spellStart"/>
       <w:r>
         <w:rPr>
           <w:rFonts w:ascii="Tahoma" w:hAnsi="Tahoma" w:cs="Tahoma"/>
@@ -494,6 +473,7 @@
         </w:rPr>
         <w:t>OpenWeatherMap</w:t>
       </w:r>
+      <w:proofErr w:type="spellEnd"/>
     </w:p>
     <w:p>
       <w:pPr>
@@ -576,15 +556,23 @@
           <w:sz w:val="20"/>
           <w:szCs w:val="20"/>
         </w:rPr>
-        <w:t xml:space="preserve">Please access </w:t>
-      </w:r>
-      <w:r>
-        <w:rPr>
-          <w:rFonts w:ascii="Tahoma" w:hAnsi="Tahoma" w:cs="Tahoma"/>
-          <w:sz w:val="20"/>
-          <w:szCs w:val="20"/>
-        </w:rPr>
-        <w:t>delivery materials at Git:</w:t>
+        <w:t>Please access delivery materials at Git:</w:t>
+      </w:r>
+      <w:r>
+        <w:rPr>
+          <w:rFonts w:ascii="Tahoma" w:hAnsi="Tahoma" w:cs="Tahoma"/>
+          <w:sz w:val="20"/>
+          <w:szCs w:val="20"/>
+        </w:rPr>
+        <w:t xml:space="preserve"> </w:t>
+      </w:r>
+      <w:r>
+        <w:rPr>
+          <w:rFonts w:ascii="Tahoma" w:hAnsi="Tahoma" w:cs="Tahoma"/>
+          <w:sz w:val="20"/>
+          <w:szCs w:val="20"/>
+        </w:rPr>
+        <w:t>https://github.com/PhamTrungH/NAB-Hieu-Pham.git</w:t>
       </w:r>
     </w:p>
     <w:p>
@@ -596,9 +584,16 @@
     </w:p>
     <w:p>
       <w:pPr>
+        <w:pStyle w:val="Heading1"/>
+        <w:numPr>
+          <w:ilvl w:val="0"/>
+          <w:numId w:val="1"/>
+        </w:numPr>
+        <w:jc w:val="both"/>
         <w:rPr>
           <w:rFonts w:ascii="Tahoma" w:hAnsi="Tahoma" w:cs="Tahoma"/>
           <w:b/>
+          <w:color w:val="auto"/>
           <w:sz w:val="20"/>
           <w:szCs w:val="20"/>
         </w:rPr>
@@ -607,6 +602,7 @@
         <w:rPr>
           <w:rFonts w:ascii="Tahoma" w:hAnsi="Tahoma" w:cs="Tahoma"/>
           <w:b/>
+          <w:color w:val="auto"/>
           <w:sz w:val="20"/>
           <w:szCs w:val="20"/>
         </w:rPr>
@@ -647,15 +643,7 @@
           <w:sz w:val="20"/>
           <w:szCs w:val="20"/>
         </w:rPr>
-        <w:t>.doc</w:t>
-      </w:r>
-      <w:r>
-        <w:rPr>
-          <w:rFonts w:ascii="Tahoma" w:hAnsi="Tahoma" w:cs="Tahoma"/>
-          <w:sz w:val="20"/>
-          <w:szCs w:val="20"/>
-        </w:rPr>
-        <w:t>” contains test approach for the assignment.</w:t>
+        <w:t>.doc” contains test approach for the assignment.</w:t>
       </w:r>
     </w:p>
     <w:p>
@@ -692,15 +680,7 @@
           <w:sz w:val="20"/>
           <w:szCs w:val="20"/>
         </w:rPr>
-        <w:t xml:space="preserve">.xls” contains test design </w:t>
-      </w:r>
-      <w:r>
-        <w:rPr>
-          <w:rFonts w:ascii="Tahoma" w:hAnsi="Tahoma" w:cs="Tahoma"/>
-          <w:sz w:val="20"/>
-          <w:szCs w:val="20"/>
-        </w:rPr>
-        <w:t>for the assignment.</w:t>
+        <w:t>.xls” contains test design for the assignment.</w:t>
       </w:r>
     </w:p>
     <w:p>
@@ -753,31 +733,7 @@
           <w:sz w:val="20"/>
           <w:szCs w:val="20"/>
         </w:rPr>
-        <w:t>Bug List</w:t>
-      </w:r>
-      <w:r>
-        <w:rPr>
-          <w:rFonts w:ascii="Tahoma" w:hAnsi="Tahoma" w:cs="Tahoma"/>
-          <w:sz w:val="20"/>
-          <w:szCs w:val="20"/>
-        </w:rPr>
-        <w:t xml:space="preserve">.xls” contains </w:t>
-      </w:r>
-      <w:r>
-        <w:rPr>
-          <w:rFonts w:ascii="Tahoma" w:hAnsi="Tahoma" w:cs="Tahoma"/>
-          <w:sz w:val="20"/>
-          <w:szCs w:val="20"/>
-        </w:rPr>
-        <w:t>bug information</w:t>
-      </w:r>
-      <w:r>
-        <w:rPr>
-          <w:rFonts w:ascii="Tahoma" w:hAnsi="Tahoma" w:cs="Tahoma"/>
-          <w:sz w:val="20"/>
-          <w:szCs w:val="20"/>
-        </w:rPr>
-        <w:t xml:space="preserve"> for the assignment.</w:t>
+        <w:t>Bug List.xls” contains bug information for the assignment.</w:t>
       </w:r>
     </w:p>
     <w:p>
@@ -800,6 +756,7 @@
         </w:rPr>
         <w:t>“</w:t>
       </w:r>
+      <w:proofErr w:type="spellStart"/>
       <w:r>
         <w:rPr>
           <w:rFonts w:ascii="Tahoma" w:hAnsi="Tahoma" w:cs="Tahoma"/>
@@ -808,6 +765,7 @@
         </w:rPr>
         <w:t>TestAutomationFramework_Cypress</w:t>
       </w:r>
+      <w:proofErr w:type="spellEnd"/>
       <w:r>
         <w:rPr>
           <w:rFonts w:ascii="Tahoma" w:hAnsi="Tahoma" w:cs="Tahoma"/>
@@ -815,61 +773,23 @@
           <w:szCs w:val="20"/>
         </w:rPr>
         <w:t>” folder contain automation framework data.</w:t>
-      </w:r>
-    </w:p>
-    <w:p>
-      <w:r>
-        <w:rPr>
-          <w:noProof/>
-        </w:rPr>
-        <w:lastRenderedPageBreak/>
-        <w:drawing>
-          <wp:inline distT="0" distB="0" distL="0" distR="0" wp14:anchorId="377DBA10" wp14:editId="6D57B8EC">
-            <wp:extent cx="4543425" cy="7153275"/>
-            <wp:effectExtent l="0" t="0" r="9525" b="9525"/>
-            <wp:docPr id="1" name="Picture 1" descr="Graphical user interface, text&#10;&#10;Description automatically generated"/>
-            <wp:cNvGraphicFramePr>
-              <a:graphicFrameLocks xmlns:a="http://schemas.openxmlformats.org/drawingml/2006/main" noChangeAspect="1"/>
-            </wp:cNvGraphicFramePr>
-            <a:graphic xmlns:a="http://schemas.openxmlformats.org/drawingml/2006/main">
-              <a:graphicData uri="http://schemas.openxmlformats.org/drawingml/2006/picture">
-                <pic:pic xmlns:pic="http://schemas.openxmlformats.org/drawingml/2006/picture">
-                  <pic:nvPicPr>
-                    <pic:cNvPr id="1" name="Picture 1" descr="Graphical user interface, text&#10;&#10;Description automatically generated"/>
-                    <pic:cNvPicPr/>
-                  </pic:nvPicPr>
-                  <pic:blipFill>
-                    <a:blip r:embed="rId6"/>
-                    <a:stretch>
-                      <a:fillRect/>
-                    </a:stretch>
-                  </pic:blipFill>
-                  <pic:spPr>
-                    <a:xfrm>
-                      <a:off x="0" y="0"/>
-                      <a:ext cx="4543425" cy="7153275"/>
-                    </a:xfrm>
-                    <a:prstGeom prst="rect">
-                      <a:avLst/>
-                    </a:prstGeom>
-                  </pic:spPr>
-                </pic:pic>
-              </a:graphicData>
-            </a:graphic>
-          </wp:inline>
-        </w:drawing>
       </w:r>
     </w:p>
     <w:p/>
     <w:p/>
-    <w:p>
-      <w:r>
-        <w:lastRenderedPageBreak/>
-        <w:t>Test scripts were located in “</w:t>
+    <w:p/>
+    <w:p>
+      <w:r>
+        <w:t xml:space="preserve">Test scripts were located in </w:t>
+      </w:r>
+      <w:proofErr w:type="gramStart"/>
+      <w:r>
+        <w:t>“</w:t>
       </w:r>
       <w:r>
         <w:t>..</w:t>
       </w:r>
+      <w:proofErr w:type="gramEnd"/>
       <w:r>
         <w:t>\TestAutomationFramework_Cypress\cypress\integration\OpenWeatherAPI</w:t>
       </w:r>
@@ -888,11 +808,23 @@
       <w:r>
         <w:t>“</w:t>
       </w:r>
+      <w:proofErr w:type="spellStart"/>
+      <w:proofErr w:type="gramStart"/>
       <w:r>
         <w:t>getcityweather.spec</w:t>
       </w:r>
-      <w:r>
-        <w:t>” contain api automation test cases</w:t>
+      <w:proofErr w:type="spellEnd"/>
+      <w:proofErr w:type="gramEnd"/>
+      <w:r>
+        <w:t xml:space="preserve">” contain </w:t>
+      </w:r>
+      <w:proofErr w:type="spellStart"/>
+      <w:r>
+        <w:t>api</w:t>
+      </w:r>
+      <w:proofErr w:type="spellEnd"/>
+      <w:r>
+        <w:t xml:space="preserve"> automation test cases</w:t>
       </w:r>
       <w:r>
         <w:tab/>
@@ -909,6 +841,7 @@
       <w:r>
         <w:t>“</w:t>
       </w:r>
+      <w:proofErr w:type="spellStart"/>
       <w:r>
         <w:t>getcityweather</w:t>
       </w:r>
@@ -918,11 +851,17 @@
       <w:r>
         <w:t>.spec</w:t>
       </w:r>
-      <w:r>
-        <w:t>” contain api automation test case</w:t>
-      </w:r>
-      <w:r>
-        <w:t>s using Data Driven Test techniques</w:t>
+      <w:proofErr w:type="spellEnd"/>
+      <w:r>
+        <w:t xml:space="preserve">” contain </w:t>
+      </w:r>
+      <w:proofErr w:type="spellStart"/>
+      <w:r>
+        <w:t>api</w:t>
+      </w:r>
+      <w:proofErr w:type="spellEnd"/>
+      <w:r>
+        <w:t xml:space="preserve"> automation test cases using Data Driven Test techniques</w:t>
       </w:r>
     </w:p>
     <w:p>
@@ -932,13 +871,26 @@
     </w:p>
     <w:p>
       <w:r>
-        <w:t>Test results were located in “</w:t>
+        <w:t xml:space="preserve">Test results were located in </w:t>
+      </w:r>
+      <w:proofErr w:type="gramStart"/>
+      <w:r>
+        <w:t>“</w:t>
       </w:r>
       <w:r>
         <w:t>..</w:t>
       </w:r>
-      <w:r>
-        <w:t>\TestAutomationFramework_Cypress\cypress\results</w:t>
+      <w:proofErr w:type="gramEnd"/>
+      <w:r>
+        <w:t>\</w:t>
+      </w:r>
+      <w:proofErr w:type="spellStart"/>
+      <w:r>
+        <w:t>TestAutomationFramework_Cypress</w:t>
+      </w:r>
+      <w:proofErr w:type="spellEnd"/>
+      <w:r>
+        <w:t>\cypress\results</w:t>
       </w:r>
       <w:r>
         <w:t>”:</w:t>
@@ -956,25 +908,20 @@
         <w:t>“</w:t>
       </w:r>
       <w:r>
-        <w:t>M</w:t>
-      </w:r>
-      <w:r>
-        <w:t>ochawesome</w:t>
-      </w:r>
-      <w:r>
-        <w:t xml:space="preserve">.html” file was test result of </w:t>
-      </w:r>
-      <w:r>
-        <w:t>“</w:t>
-      </w:r>
+        <w:t>Mochawesome</w:t>
+      </w:r>
+      <w:r>
+        <w:t>.html” file was test result of “</w:t>
+      </w:r>
+      <w:proofErr w:type="spellStart"/>
+      <w:proofErr w:type="gramStart"/>
       <w:r>
         <w:t>getcityweather.spec</w:t>
       </w:r>
-      <w:r>
-        <w:t>”</w:t>
-      </w:r>
-      <w:r>
-        <w:t xml:space="preserve"> test cases</w:t>
+      <w:proofErr w:type="spellEnd"/>
+      <w:proofErr w:type="gramEnd"/>
+      <w:r>
+        <w:t>” test cases</w:t>
       </w:r>
     </w:p>
     <w:p>
@@ -992,14 +939,15 @@
         <w:t>Mochawesome</w:t>
       </w:r>
       <w:r>
-        <w:t>_001</w:t>
-      </w:r>
-      <w:r>
-        <w:t>.html” file was test result of “</w:t>
-      </w:r>
+        <w:t>_001.html” file was test result of “</w:t>
+      </w:r>
+      <w:proofErr w:type="spellStart"/>
+      <w:proofErr w:type="gramStart"/>
       <w:r>
         <w:t>getcityweather.spec</w:t>
       </w:r>
+      <w:proofErr w:type="spellEnd"/>
+      <w:proofErr w:type="gramEnd"/>
       <w:r>
         <w:t>” test cases</w:t>
       </w:r>
@@ -1008,7 +956,7 @@
       <w:r>
         <w:t xml:space="preserve">Please refer to the </w:t>
       </w:r>
-      <w:hyperlink r:id="rId7" w:history="1">
+      <w:hyperlink r:id="rId6" w:history="1">
         <w:r>
           <w:rPr>
             <w:rStyle w:val="Hyperlink"/>
@@ -1017,7 +965,15 @@
         </w:r>
       </w:hyperlink>
       <w:r>
-        <w:t xml:space="preserve"> to setup Cypress execution environment</w:t>
+        <w:t xml:space="preserve"> </w:t>
+      </w:r>
+      <w:proofErr w:type="spellStart"/>
+      <w:r>
+        <w:t>to</w:t>
+      </w:r>
+      <w:proofErr w:type="spellEnd"/>
+      <w:r>
+        <w:t xml:space="preserve"> setup Cypress execution environment</w:t>
       </w:r>
     </w:p>
     <w:p/>
@@ -1025,11 +981,24 @@
       <w:r>
         <w:t>Use “</w:t>
       </w:r>
-      <w:r>
-        <w:t>npx cypress run</w:t>
-      </w:r>
-      <w:r>
-        <w:t>” to execute all of automated test cases</w:t>
+      <w:proofErr w:type="spellStart"/>
+      <w:r>
+        <w:t>npx</w:t>
+      </w:r>
+      <w:proofErr w:type="spellEnd"/>
+      <w:r>
+        <w:t xml:space="preserve"> cypress run</w:t>
+      </w:r>
+      <w:r>
+        <w:t xml:space="preserve">” to execute </w:t>
+      </w:r>
+      <w:proofErr w:type="gramStart"/>
+      <w:r>
+        <w:t>all of</w:t>
+      </w:r>
+      <w:proofErr w:type="gramEnd"/>
+      <w:r>
+        <w:t xml:space="preserve"> automated test cases</w:t>
       </w:r>
     </w:p>
     <w:p>
@@ -1037,6 +1006,7 @@
         <w:rPr>
           <w:noProof/>
         </w:rPr>
+        <w:lastRenderedPageBreak/>
         <w:drawing>
           <wp:inline distT="0" distB="0" distL="0" distR="0" wp14:anchorId="36D9814E" wp14:editId="60582FA5">
             <wp:extent cx="5943600" cy="1003935"/>
@@ -1053,7 +1023,7 @@
                     <pic:cNvPicPr/>
                   </pic:nvPicPr>
                   <pic:blipFill>
-                    <a:blip r:embed="rId8"/>
+                    <a:blip r:embed="rId7"/>
                     <a:stretch>
                       <a:fillRect/>
                     </a:stretch>
@@ -1584,15 +1554,6 @@
   </w:num>
   <w:num w:numId="2">
     <w:abstractNumId w:val="2"/>
-    <w:lvlOverride w:ilvl="0"/>
-    <w:lvlOverride w:ilvl="1"/>
-    <w:lvlOverride w:ilvl="2"/>
-    <w:lvlOverride w:ilvl="3"/>
-    <w:lvlOverride w:ilvl="4"/>
-    <w:lvlOverride w:ilvl="5"/>
-    <w:lvlOverride w:ilvl="6"/>
-    <w:lvlOverride w:ilvl="7"/>
-    <w:lvlOverride w:ilvl="8"/>
   </w:num>
   <w:num w:numId="3">
     <w:abstractNumId w:val="2"/>

</xml_diff>